<commit_message>
update Trien khai thuc hien content
</commit_message>
<xml_diff>
--- a/KLTN_THANG_8.docx
+++ b/KLTN_THANG_8.docx
@@ -10470,9 +10470,9 @@
           <w:rFonts w:cs="Times New Roman"/>
         </w:rPr>
       </w:pPr>
-      <w:bookmarkStart w:id="40" w:name="_Toc205040660"/>
-      <w:bookmarkStart w:id="41" w:name="_Chuẩn_bị_bộ"/>
-      <w:bookmarkEnd w:id="41"/>
+      <w:bookmarkStart w:id="40" w:name="_Chuẩn_bị_bộ"/>
+      <w:bookmarkStart w:id="41" w:name="_Toc205040660"/>
+      <w:bookmarkEnd w:id="40"/>
       <w:r>
         <w:rPr>
           <w:rFonts w:cs="Times New Roman"/>
@@ -10480,7 +10480,7 @@
         <w:lastRenderedPageBreak/>
         <w:t>Chuẩn bị bộ dữ liệu huấn luyện mô hình :</w:t>
       </w:r>
-      <w:bookmarkEnd w:id="40"/>
+      <w:bookmarkEnd w:id="41"/>
     </w:p>
     <w:p>
       <w:pPr>
@@ -15584,10 +15584,7 @@
     </w:p>
     <w:p>
       <w:r>
-        <w:t>Đầu tiên, một bộ dữ liệu khởi tạo (dataset.csv) đã được chuẩn bị thông qua quá trình trích xuất và tiền xử lý từ các tài liệu bài giảng và sách tham</w:t>
-      </w:r>
-      <w:r>
-        <w:t xml:space="preserve">, chính là kết quả của bước </w:t>
+        <w:t xml:space="preserve">Đầu tiên, một bộ dữ liệu khởi tạo (dataset.csv) đã được chuẩn bị thông qua quá trình trích xuất và tiền xử lý từ các tài liệu bài giảng và sách tham, chính là kết quả của bước </w:t>
       </w:r>
       <w:hyperlink w:anchor="_Chuẩn_bị_bộ" w:history="1">
         <w:r>
@@ -15626,10 +15623,7 @@
     </w:p>
     <w:p>
       <w:r>
-        <w:t>Quy trình huấn luyện mô hình ViSTRAL-7B-Chat được triển khai nhằm tối ưu hóa khả năng của mô hình trên bộ dữ liệu chuyên ngành thông qua phương pháp LoRA.</w:t>
-      </w:r>
-      <w:r>
-        <w:t xml:space="preserve"> Quy trình huấn luyện mô hình được triển khai trên môi trường jupyter notebook của Kaggle kết hợp với các thư viện tiên tiến như transformer, peft, trl của Hugging Face.</w:t>
+        <w:t>Quy trình huấn luyện mô hình ViSTRAL-7B-Chat được triển khai nhằm tối ưu hóa khả năng của mô hình trên bộ dữ liệu chuyên ngành thông qua phương pháp LoRA. Quy trình huấn luyện mô hình được triển khai trên môi trường jupyter notebook của Kaggle kết hợp với các thư viện tiên tiến như transformer, peft, trl của Hugging Face.</w:t>
       </w:r>
     </w:p>
     <w:p>
@@ -18353,14 +18347,178 @@
       </w:r>
     </w:p>
     <w:p>
+      <w:r>
+        <w:rPr>
+          <w:noProof/>
+        </w:rPr>
+        <w:drawing>
+          <wp:inline distT="0" distB="0" distL="0" distR="0" wp14:anchorId="12949A36" wp14:editId="09D44080">
+            <wp:extent cx="5943600" cy="4044950"/>
+            <wp:effectExtent l="0" t="0" r="0" b="0"/>
+            <wp:docPr id="805346312" name="Picture 4"/>
+            <wp:cNvGraphicFramePr>
+              <a:graphicFrameLocks xmlns:a="http://schemas.openxmlformats.org/drawingml/2006/main" noChangeAspect="1"/>
+            </wp:cNvGraphicFramePr>
+            <a:graphic xmlns:a="http://schemas.openxmlformats.org/drawingml/2006/main">
+              <a:graphicData uri="http://schemas.openxmlformats.org/drawingml/2006/picture">
+                <pic:pic xmlns:pic="http://schemas.openxmlformats.org/drawingml/2006/picture">
+                  <pic:nvPicPr>
+                    <pic:cNvPr id="805346312" name="Picture 805346312"/>
+                    <pic:cNvPicPr/>
+                  </pic:nvPicPr>
+                  <pic:blipFill>
+                    <a:blip r:embed="rId22" cstate="print">
+                      <a:extLst>
+                        <a:ext uri="{28A0092B-C50C-407E-A947-70E740481C1C}">
+                          <a14:useLocalDpi xmlns:a14="http://schemas.microsoft.com/office/drawing/2010/main" val="0"/>
+                        </a:ext>
+                      </a:extLst>
+                    </a:blip>
+                    <a:stretch>
+                      <a:fillRect/>
+                    </a:stretch>
+                  </pic:blipFill>
+                  <pic:spPr>
+                    <a:xfrm>
+                      <a:off x="0" y="0"/>
+                      <a:ext cx="5943600" cy="4044950"/>
+                    </a:xfrm>
+                    <a:prstGeom prst="rect">
+                      <a:avLst/>
+                    </a:prstGeom>
+                  </pic:spPr>
+                </pic:pic>
+              </a:graphicData>
+            </a:graphic>
+          </wp:inline>
+        </w:drawing>
+      </w:r>
+    </w:p>
+    <w:p>
       <w:pPr>
         <w:pStyle w:val="Heading2"/>
       </w:pPr>
       <w:r>
+        <w:lastRenderedPageBreak/>
         <w:t>Phát triển Backend với FastAPI và MongoDB</w:t>
       </w:r>
     </w:p>
     <w:p>
+      <w:r>
+        <w:t>Phần backend của chương trình được xây dựng để quản lý và xử lý các yêu cầu được gửi từ giao diện người dùng, điều phối quá trình xử lý ngôn ngữ tự nhiên và tương tác với cơ sở dữ liệu.</w:t>
+      </w:r>
+    </w:p>
+    <w:p>
+      <w:pPr>
+        <w:pStyle w:val="Heading3"/>
+      </w:pPr>
+      <w:r>
+        <w:t>FastAPI</w:t>
+      </w:r>
+    </w:p>
+    <w:p>
+      <w:r>
+        <w:t>FastAPI được chọn làm framework phát triển API backend nhờ khả năng xây dựng nhanh các API hiệu năng cao và dễ mở rộng. Nền tảng này tận dụng các tính năng của Python hiện đại như type hints (gợi ý kiểu dữ liệu) và tích hợp sẵn công cụ validation dữ liệu Pydantic, giúp đảm bảo tính đúng đắn của dữ liệu đầu vào và đầu ra của API. Đồng thời, FastAPI cũng tự động tạo tài liệu API tương tác theo chuẩn OpenAPI và Swagger UI, hỗ trợ mạnh mẽ cho quá trình phát triển và kiểm thử. Kiến trúc của backend được tổ chức theo từng module chức năng rõ ràng, bao gồm các endpoint cho người dùng (User), thông tin của người dùng (Profile), cuộc trò chuyện (Conversation), nội dung cuộc trò chuyện (Message),… Các API này được thiết kế theo chuẩn RESTful, cung cấp giao diện giao tiếp đồng nhất với frontend.</w:t>
+      </w:r>
+      <w:r>
+        <w:br/>
+      </w:r>
+      <w:r>
+        <w:rPr>
+          <w:noProof/>
+        </w:rPr>
+        <w:drawing>
+          <wp:inline distT="0" distB="0" distL="0" distR="0" wp14:anchorId="3BCA2462" wp14:editId="452CD79C">
+            <wp:extent cx="5943600" cy="2214880"/>
+            <wp:effectExtent l="0" t="0" r="0" b="0"/>
+            <wp:docPr id="1510773748" name="Picture 3"/>
+            <wp:cNvGraphicFramePr>
+              <a:graphicFrameLocks xmlns:a="http://schemas.openxmlformats.org/drawingml/2006/main" noChangeAspect="1"/>
+            </wp:cNvGraphicFramePr>
+            <a:graphic xmlns:a="http://schemas.openxmlformats.org/drawingml/2006/main">
+              <a:graphicData uri="http://schemas.openxmlformats.org/drawingml/2006/picture">
+                <pic:pic xmlns:pic="http://schemas.openxmlformats.org/drawingml/2006/picture">
+                  <pic:nvPicPr>
+                    <pic:cNvPr id="1510773748" name="Picture 1510773748"/>
+                    <pic:cNvPicPr/>
+                  </pic:nvPicPr>
+                  <pic:blipFill>
+                    <a:blip r:embed="rId23">
+                      <a:extLst>
+                        <a:ext uri="{28A0092B-C50C-407E-A947-70E740481C1C}">
+                          <a14:useLocalDpi xmlns:a14="http://schemas.microsoft.com/office/drawing/2010/main" val="0"/>
+                        </a:ext>
+                      </a:extLst>
+                    </a:blip>
+                    <a:stretch>
+                      <a:fillRect/>
+                    </a:stretch>
+                  </pic:blipFill>
+                  <pic:spPr>
+                    <a:xfrm>
+                      <a:off x="0" y="0"/>
+                      <a:ext cx="5943600" cy="2214880"/>
+                    </a:xfrm>
+                    <a:prstGeom prst="rect">
+                      <a:avLst/>
+                    </a:prstGeom>
+                  </pic:spPr>
+                </pic:pic>
+              </a:graphicData>
+            </a:graphic>
+          </wp:inline>
+        </w:drawing>
+      </w:r>
+    </w:p>
+    <w:p>
+      <w:pPr>
+        <w:pStyle w:val="Heading3"/>
+      </w:pPr>
+      <w:r>
+        <w:t>Tích hợp mô hình và RAG</w:t>
+      </w:r>
+    </w:p>
+    <w:p>
+      <w:r>
+        <w:t xml:space="preserve">Trong kiến trúc backend, FastAPI đóng vai trò trung tâm trong việc điều phối tương tác giữa yêu cầu của người dùng, hệ thống Retrieval-Augmented Generation (RAG) và mô hình ngôn ngữ lớn (LLM) đã được tinh chỉnh. Mục tiêu là đảm bảo mọi phản hồi của chatbot không chỉ mang tính hội thoại mà còn được căn cứ vào thông tin chính xác từ bộ </w:t>
+      </w:r>
+      <w:r>
+        <w:t>dữ liệu tri thức đã được huấn luyện ở bước Tinh chỉnh mô hình trước đó</w:t>
+      </w:r>
+      <w:r>
+        <w:t>.</w:t>
+      </w:r>
+    </w:p>
+    <w:p>
+      <w:r>
+        <w:t>Khi một yêu cầu câu hỏi được gửi tới endpoint của hệ thống, luồng xử lý được kích hoạt. Ban đầu, nội dung câu hỏi từ người dùng được chuyển đến module truy xuất (retriever) của hệ thống RAG. Module này sử dụng mô hình nhúng (embedding model), cụ thể là SentenceTransformer("all-MiniLM-L6-v2"), để chuyển đổi câu hỏi thành biểu diễn vector. Sau đó, một thuật toán tìm kiếm tương đồng (ví dụ: tìm kiếm láng giềng gần nhất trên chỉ mục FAISS đã được tải) được thực hiện để xác định và trích xuất các đoạn văn bản có ngữ cảnh liên quan nhất từ cơ sở dữ liệu tri thức đã được vector hóa.</w:t>
+      </w:r>
+    </w:p>
+    <w:p>
+      <w:r>
+        <w:lastRenderedPageBreak/>
+        <w:t>Tiếp theo, các đoạn văn bản ngữ cảnh được truy xuất này cùng với câu hỏi gốc của người dùng được sử dụng để xây dựng một prompt đầu vào cho LLM. Quá trình tạo prompt này bao gồm việc phát hiện ngôn ngữ của câu hỏi (langdetect) và phân loại loại câu hỏi (how, why, definition, comparison, default) để chọn ra một hướng dẫn (instruction) phù hợp từ tập các template đã định nghĩa trước cho tiếng Việt hoặc tiếng Anh. Hướng dẫn này được nhúng vào prompt để định hướng phản hồi của mô hình.</w:t>
+      </w:r>
+    </w:p>
+    <w:p>
+      <w:r>
+        <w:t>Sau khi prompt được hoàn thiện, nó được gửi tới mô hình để thực hiện quá trình suy luận (inference). Mô hình sẽ tạo ra một câu trả lời dựa trên cả câu hỏi và ngữ cảnh được cung cấp. Câu trả lời này sau đó được thu nhận, và một bản ghi tin nhắn mới cho phản hồi của chatbot được lưu trữ vào cơ sở dữ liệu, đồng thời cập nhật thời gian chỉnh sửa gần nhất của cuộc hội thoại liên quan. Cuối cùng, phản hồi từ chatbot được gửi trả về phía frontend để hiển thị cho người dùng, hoàn thành chu trình tương tác.</w:t>
+      </w:r>
+    </w:p>
+    <w:p>
+      <w:pPr>
+        <w:pStyle w:val="Heading3"/>
+      </w:pPr>
+      <w:r>
+        <w:t>MongoDB</w:t>
+      </w:r>
+    </w:p>
+    <w:p>
+      <w:r>
+        <w:t>MongoDB được sử dụng làm cơ sở dữ liệu chính cho backend do tính linh hoạt của mô hình tài liệu (document-oriented database), phù hợp cho việc lưu trữ dữ liệu phi cấu trúc như lịch sử trò chuyện của người dùng. Mỗi phiên trò chuyện có thể được lưu trữ dưới dạng một tài liệu JSON, cho phép dễ dàng thêm các trường dữ liệu mới (ví dụ: thời gian, ID người dùng, nội dung câu hỏi/trả lời) mà không yêu cầu thay đổi lược đồ phức tạp. Việc này đơn giản hóa quá trình phát triển và cho phép khả năng mở rộng linh hoạt khi lượng dữ liệu và số lượng người dùng tăng lên trong tương lai. Backend tương tác với MongoDB để lưu trữ các đoạn hội thoại, giúp duy trì ngữ cảnh cho các cuộc trò chuyện kéo dài và cho phép người dùng xem lại lịch sử tương tác của họ.</w:t>
+      </w:r>
+    </w:p>
+    <w:p>
       <w:pPr>
         <w:pStyle w:val="Heading2"/>
       </w:pPr>
@@ -18369,11 +18527,401 @@
       </w:r>
     </w:p>
     <w:p>
+      <w:r>
+        <w:t>Phần giao diện người dùng (frontend) của ứng dụng chatbot được xây dựng bằng Next.js phiên bản 15, sử dụng kiến trúc App Router. Mục tiêu là tạo ra một giao diện trực quan, phản hồi nhanh và tối ưu hóa trải nghiệm tương tác cho sinh viên.</w:t>
+      </w:r>
+    </w:p>
+    <w:p>
+      <w:pPr>
+        <w:pStyle w:val="Heading3"/>
+      </w:pPr>
+      <w:r>
+        <w:t>Lựa chọn và Kiến trúc Next.js</w:t>
+      </w:r>
+    </w:p>
+    <w:p>
+      <w:r>
+        <w:t>Chúng tôi đã chọn Next.js làm framework phát triển frontend do khả năng hỗ trợ Server-Side Rendering (SSR) và Static Site Generation (SSG) linh hoạt, cho phép tối ưu hóa hiệu suất tải trang và khả năng SEO của ứng dụng web. Đặc biệt, việc sử dụng App Router trong Next.js 15 mang lại một mô hình kiến trúc hiện đại, tập trung vào các thành phần React Server Components và Server Actions. Điều này cho phép phân tách rõ ràng logic phía máy chủ và phía máy khách, giúp cải thiện hiệu suất bằng cách giảm lượng JavaScript được gửi đến trình duyệt và tăng cường khả năng xử lý dữ liệu trực tiếp trên server, đồng thời đơn giản hóa việc quản lý trạng thái và tương tác với API backend.</w:t>
+      </w:r>
+    </w:p>
+    <w:p>
+      <w:pPr>
+        <w:pStyle w:val="Heading3"/>
+      </w:pPr>
+      <w:r>
+        <w:t>Tương tác với Backend</w:t>
+      </w:r>
+    </w:p>
+    <w:p>
+      <w:r>
+        <w:t>Frontend giao tiếp với backend FastAPI thông qua các yêu cầu API RESTful bất đồng bộ. Khi người dùng</w:t>
+      </w:r>
+      <w:r>
+        <w:t xml:space="preserve"> thực hiện gửi một yêu cầu thông qua các api được phía backend cung cấp, f</w:t>
+      </w:r>
+      <w:r>
+        <w:t xml:space="preserve">rontend sẽ chờ đợi phản hồi từ backend, sau đó cập nhật giao diện người dùng để hiển thị </w:t>
+      </w:r>
+      <w:r>
+        <w:t>các thay đổi tương ứng với dữ liệu được phía backend xử lý</w:t>
+      </w:r>
+      <w:r>
+        <w:t xml:space="preserve">. Việc quản lý trạng </w:t>
+      </w:r>
+      <w:r>
+        <w:lastRenderedPageBreak/>
+        <w:t>thái của ứng dụng được thực hiện thông qua các hook của React, đảm bảo giao diện luôn được đồng bộ với dữ liệu từ backend và mang lại trải nghiệm tương tác mượt mà, không bị gián đoạn.</w:t>
+      </w:r>
+    </w:p>
+    <w:p>
       <w:pPr>
         <w:pStyle w:val="Heading2"/>
       </w:pPr>
       <w:r>
         <w:t>Quy trình triển khai và môi trường vận hành</w:t>
+      </w:r>
+    </w:p>
+    <w:p>
+      <w:pPr>
+        <w:pStyle w:val="NormalWeb"/>
+        <w:spacing w:beforeAutospacing="0" w:after="0" w:afterAutospacing="0"/>
+      </w:pPr>
+      <w:r>
+        <w:rPr>
+          <w:rFonts w:ascii="Google Sans Text" w:hAnsi="Google Sans Text"/>
+          <w:color w:val="000000"/>
+          <w:sz w:val="22"/>
+          <w:szCs w:val="22"/>
+        </w:rPr>
+        <w:t>Để đưa ứng dụng chatbot vào hoạt động và đảm bảo tính khả dụng, chúng tôi đã triển khai các thành phần frontend và backend trên các môi trường đám mây khác nhau, kết hợp các dịch vụ tối ưu cho từng mục đích.</w:t>
+      </w:r>
+    </w:p>
+    <w:p>
+      <w:pPr>
+        <w:pStyle w:val="Heading3"/>
+      </w:pPr>
+      <w:r>
+        <w:t>Triển khai Frontend</w:t>
+      </w:r>
+    </w:p>
+    <w:p>
+      <w:pPr>
+        <w:pStyle w:val="NormalWeb"/>
+        <w:spacing w:beforeAutospacing="0" w:after="0" w:afterAutospacing="0"/>
+      </w:pPr>
+      <w:r>
+        <w:rPr>
+          <w:rFonts w:ascii="Google Sans Text" w:hAnsi="Google Sans Text"/>
+          <w:color w:val="000000"/>
+          <w:sz w:val="22"/>
+          <w:szCs w:val="22"/>
+        </w:rPr>
+        <w:t xml:space="preserve">Giao diện người dùng của ứng dụng chatbot được triển khai trên nền tảng </w:t>
+      </w:r>
+      <w:r>
+        <w:rPr>
+          <w:rFonts w:ascii="Google Sans Text" w:hAnsi="Google Sans Text"/>
+          <w:b/>
+          <w:bCs/>
+          <w:color w:val="000000"/>
+          <w:sz w:val="22"/>
+          <w:szCs w:val="22"/>
+        </w:rPr>
+        <w:t>Vercel</w:t>
+      </w:r>
+      <w:r>
+        <w:rPr>
+          <w:rFonts w:ascii="Google Sans Text" w:hAnsi="Google Sans Text"/>
+          <w:color w:val="000000"/>
+          <w:sz w:val="22"/>
+          <w:szCs w:val="22"/>
+        </w:rPr>
+        <w:t xml:space="preserve"> sử dụng gói miễn phí. Vercel là một nền tảng được tối ưu hóa cho các ứng dụng </w:t>
+      </w:r>
+      <w:hyperlink r:id="rId24" w:tgtFrame="_blank" w:history="1">
+        <w:r>
+          <w:rPr>
+            <w:rStyle w:val="Hyperlink"/>
+            <w:rFonts w:ascii="Google Sans Text" w:eastAsiaTheme="majorEastAsia" w:hAnsi="Google Sans Text"/>
+            <w:color w:val="000000"/>
+            <w:sz w:val="22"/>
+            <w:szCs w:val="22"/>
+          </w:rPr>
+          <w:t>Next.js</w:t>
+        </w:r>
+      </w:hyperlink>
+      <w:r>
+        <w:rPr>
+          <w:rFonts w:ascii="Google Sans Text" w:hAnsi="Google Sans Text"/>
+          <w:color w:val="000000"/>
+          <w:sz w:val="22"/>
+          <w:szCs w:val="22"/>
+        </w:rPr>
+        <w:t xml:space="preserve">, cung cấp khả năng triển khai nhanh chóng, tích hợp liên tục (CI/CD) tự động từ kho mã nguồn, và phân phối nội dung thông qua mạng lưới CDN toàn cầu. Điều này đảm bảo ứng dụng frontend có thời gian phản hồi nhanh và khả năng truy cập ổn định cho người dùng. Địa chỉ truy cập công khai của ứng dụng là </w:t>
+      </w:r>
+      <w:hyperlink r:id="rId25" w:tgtFrame="_blank" w:history="1">
+        <w:r>
+          <w:rPr>
+            <w:rStyle w:val="Hyperlink"/>
+            <w:rFonts w:ascii="Google Sans Text" w:eastAsiaTheme="majorEastAsia" w:hAnsi="Google Sans Text"/>
+            <w:b/>
+            <w:bCs/>
+            <w:color w:val="000000"/>
+            <w:sz w:val="22"/>
+            <w:szCs w:val="22"/>
+          </w:rPr>
+          <w:t>https://chatbot-application-six.vercel.app</w:t>
+        </w:r>
+      </w:hyperlink>
+      <w:r>
+        <w:rPr>
+          <w:rFonts w:ascii="Google Sans Text" w:hAnsi="Google Sans Text"/>
+          <w:color w:val="000000"/>
+          <w:sz w:val="22"/>
+          <w:szCs w:val="22"/>
+        </w:rPr>
+        <w:t>.</w:t>
+      </w:r>
+    </w:p>
+    <w:p>
+      <w:pPr>
+        <w:pStyle w:val="Heading3"/>
+      </w:pPr>
+      <w:r>
+        <w:t>Triển khai Backend và Quản lý Cơ sở hạ tầng</w:t>
+      </w:r>
+    </w:p>
+    <w:p>
+      <w:pPr>
+        <w:pStyle w:val="NormalWeb"/>
+        <w:spacing w:beforeAutospacing="0" w:after="0" w:afterAutospacing="0"/>
+      </w:pPr>
+      <w:r>
+        <w:rPr>
+          <w:rFonts w:ascii="Google Sans Text" w:hAnsi="Google Sans Text"/>
+          <w:color w:val="000000"/>
+          <w:sz w:val="22"/>
+          <w:szCs w:val="22"/>
+        </w:rPr>
+        <w:t xml:space="preserve">Phần backend của hệ thống được triển khai trên một máy chủ ảo </w:t>
+      </w:r>
+      <w:r>
+        <w:rPr>
+          <w:rFonts w:ascii="Google Sans Text" w:hAnsi="Google Sans Text"/>
+          <w:b/>
+          <w:bCs/>
+          <w:color w:val="000000"/>
+          <w:sz w:val="22"/>
+          <w:szCs w:val="22"/>
+        </w:rPr>
+        <w:t>Amazon EC2</w:t>
+      </w:r>
+      <w:r>
+        <w:rPr>
+          <w:rFonts w:ascii="Google Sans Text" w:hAnsi="Google Sans Text"/>
+          <w:color w:val="000000"/>
+          <w:sz w:val="22"/>
+          <w:szCs w:val="22"/>
+        </w:rPr>
+        <w:t xml:space="preserve"> của Amazon Web Services (AWS) với cấu hình Ubuntu 24.04 LTS, 2GB RAM và 20GB bộ nhớ trong. Địa chỉ IPv4 công khai của máy chủ là 13.229.54.192. Để đảm bảo bảo mật và khả năng kết nối HTTPS từ frontend (Vercel) đến backend, chúng tôi đã cấu hình máy chủ web </w:t>
+      </w:r>
+      <w:r>
+        <w:rPr>
+          <w:rFonts w:ascii="Google Sans Text" w:hAnsi="Google Sans Text"/>
+          <w:b/>
+          <w:bCs/>
+          <w:color w:val="000000"/>
+          <w:sz w:val="22"/>
+          <w:szCs w:val="22"/>
+        </w:rPr>
+        <w:t>Nginx</w:t>
+      </w:r>
+      <w:r>
+        <w:rPr>
+          <w:rFonts w:ascii="Google Sans Text" w:hAnsi="Google Sans Text"/>
+          <w:color w:val="000000"/>
+          <w:sz w:val="22"/>
+          <w:szCs w:val="22"/>
+        </w:rPr>
+        <w:t xml:space="preserve"> làm reverse proxy.</w:t>
+      </w:r>
+    </w:p>
+    <w:p>
+      <w:pPr>
+        <w:pStyle w:val="NormalWeb"/>
+        <w:spacing w:beforeAutospacing="0" w:after="0" w:afterAutospacing="0"/>
+      </w:pPr>
+      <w:r>
+        <w:rPr>
+          <w:rFonts w:ascii="Google Sans Text" w:hAnsi="Google Sans Text"/>
+          <w:color w:val="000000"/>
+          <w:sz w:val="22"/>
+          <w:szCs w:val="22"/>
+        </w:rPr>
+        <w:t xml:space="preserve">Nginx được thiết lập để chuyển tiếp các yêu cầu từ tên miền </w:t>
+      </w:r>
+      <w:hyperlink r:id="rId26" w:tgtFrame="_blank" w:history="1">
+        <w:r>
+          <w:rPr>
+            <w:rStyle w:val="Hyperlink"/>
+            <w:rFonts w:ascii="Google Sans Text" w:eastAsiaTheme="majorEastAsia" w:hAnsi="Google Sans Text"/>
+            <w:color w:val="000000"/>
+            <w:sz w:val="22"/>
+            <w:szCs w:val="22"/>
+          </w:rPr>
+          <w:t>chatbot-app.duckdns.org</w:t>
+        </w:r>
+      </w:hyperlink>
+      <w:r>
+        <w:rPr>
+          <w:rFonts w:ascii="Google Sans Text" w:hAnsi="Google Sans Text"/>
+          <w:color w:val="000000"/>
+          <w:sz w:val="22"/>
+          <w:szCs w:val="22"/>
+        </w:rPr>
+        <w:t xml:space="preserve"> (cũng như từ địa chỉ IP công khai) tới ứng dụng FastAPI đang chạy nội bộ trên cổng 8000 (HTTP). Cấu hình Nginx bao gồm việc chuyển hướng mọi truy cập HTTP sang HTTPS và xử lý chứng chỉ SSL. Chứng chỉ SSL được ký bởi </w:t>
+      </w:r>
+      <w:r>
+        <w:rPr>
+          <w:rFonts w:ascii="Google Sans Text" w:hAnsi="Google Sans Text"/>
+          <w:b/>
+          <w:bCs/>
+          <w:color w:val="000000"/>
+          <w:sz w:val="22"/>
+          <w:szCs w:val="22"/>
+        </w:rPr>
+        <w:t>Certbot</w:t>
+      </w:r>
+      <w:r>
+        <w:rPr>
+          <w:rFonts w:ascii="Google Sans Text" w:hAnsi="Google Sans Text"/>
+          <w:color w:val="000000"/>
+          <w:sz w:val="22"/>
+          <w:szCs w:val="22"/>
+        </w:rPr>
+        <w:t xml:space="preserve"> (sử dụng Let's Encrypt), đảm bảo giao tiếp mã hóa giữa client và server theo chuẩn bảo mật hiện hành. Điều này khắc phục vấn đề lỗi kết nối từ môi trường HTTPS của Vercel tới backend HTTP thuần túy.</w:t>
+      </w:r>
+    </w:p>
+    <w:p>
+      <w:pPr>
+        <w:pStyle w:val="Heading3"/>
+      </w:pPr>
+      <w:r>
+        <w:t>Cơ sở dữ liệu và Lưu trữ dữ liệu nhúng</w:t>
+      </w:r>
+    </w:p>
+    <w:p>
+      <w:pPr>
+        <w:pStyle w:val="NormalWeb"/>
+        <w:spacing w:beforeAutospacing="0" w:after="0" w:afterAutospacing="0"/>
+      </w:pPr>
+      <w:r>
+        <w:rPr>
+          <w:rFonts w:ascii="Google Sans Text" w:hAnsi="Google Sans Text"/>
+          <w:color w:val="000000"/>
+          <w:sz w:val="22"/>
+          <w:szCs w:val="22"/>
+        </w:rPr>
+        <w:t xml:space="preserve">Hệ thống sử dụng </w:t>
+      </w:r>
+      <w:r>
+        <w:rPr>
+          <w:rFonts w:ascii="Google Sans Text" w:hAnsi="Google Sans Text"/>
+          <w:b/>
+          <w:bCs/>
+          <w:color w:val="000000"/>
+          <w:sz w:val="22"/>
+          <w:szCs w:val="22"/>
+        </w:rPr>
+        <w:t>MongoDB Atlas</w:t>
+      </w:r>
+      <w:r>
+        <w:rPr>
+          <w:rFonts w:ascii="Google Sans Text" w:hAnsi="Google Sans Text"/>
+          <w:color w:val="000000"/>
+          <w:sz w:val="22"/>
+          <w:szCs w:val="22"/>
+        </w:rPr>
+        <w:t xml:space="preserve"> với gói miễn phí để quản lý cơ sở dữ liệu phi quan hệ. Cluster KieranCluster và cơ sở dữ liệu khoaluan_db được sử dụng để lưu trữ lịch sử trò chuyện và thông tin người dùng, cung cấp một giải pháp cơ sở dữ liệu linh hoạt và có khả năng mở rộng.</w:t>
+      </w:r>
+    </w:p>
+    <w:p>
+      <w:pPr>
+        <w:pStyle w:val="NormalWeb"/>
+        <w:spacing w:beforeAutospacing="0" w:after="0" w:afterAutospacing="0"/>
+        <w:rPr>
+          <w:rFonts w:ascii="Google Sans Text" w:hAnsi="Google Sans Text"/>
+          <w:color w:val="000000"/>
+          <w:sz w:val="22"/>
+          <w:szCs w:val="22"/>
+        </w:rPr>
+      </w:pPr>
+      <w:r>
+        <w:rPr>
+          <w:rFonts w:ascii="Google Sans Text" w:hAnsi="Google Sans Text"/>
+          <w:color w:val="000000"/>
+          <w:sz w:val="22"/>
+          <w:szCs w:val="22"/>
+        </w:rPr>
+        <w:t xml:space="preserve">Đối với hệ thống RAG, các vector nhúng (embeddings) của tài liệu chuyên ngành cùng với chỉ mục FAISS được lưu trữ trực tiếp trên máy chủ backend EC2. Cụ thể, dữ liệu metadata được lưu trữ tại </w:t>
+      </w:r>
+      <w:r>
+        <w:rPr>
+          <w:rFonts w:ascii="Google Sans Text" w:hAnsi="Google Sans Text"/>
+          <w:b/>
+          <w:bCs/>
+          <w:color w:val="000000"/>
+          <w:sz w:val="22"/>
+          <w:szCs w:val="22"/>
+        </w:rPr>
+        <w:t>backend/app/assets/all_vector_data.json</w:t>
+      </w:r>
+      <w:r>
+        <w:rPr>
+          <w:rFonts w:ascii="Google Sans Text" w:hAnsi="Google Sans Text"/>
+          <w:color w:val="000000"/>
+          <w:sz w:val="22"/>
+          <w:szCs w:val="22"/>
+        </w:rPr>
+        <w:t xml:space="preserve"> và chỉ mục FAISS tại </w:t>
+      </w:r>
+      <w:r>
+        <w:rPr>
+          <w:rFonts w:ascii="Google Sans Text" w:hAnsi="Google Sans Text"/>
+          <w:b/>
+          <w:bCs/>
+          <w:color w:val="000000"/>
+          <w:sz w:val="22"/>
+          <w:szCs w:val="22"/>
+        </w:rPr>
+        <w:t>backend/app/assets/all_vector_index.faiss</w:t>
+      </w:r>
+      <w:r>
+        <w:rPr>
+          <w:rFonts w:ascii="Google Sans Text" w:hAnsi="Google Sans Text"/>
+          <w:color w:val="000000"/>
+          <w:sz w:val="22"/>
+          <w:szCs w:val="22"/>
+        </w:rPr>
+        <w:t>. Điều này đảm bảo tốc độ truy xuất ngữ cảnh nhanh chóng, do dữ liệu nhúng được tải vào bộ nhớ khi ứng dụng backend khởi động thông qua mô hình Singleton, giảm thiểu độ trễ trong quá trình truy vấn RAG.</w:t>
+      </w:r>
+    </w:p>
+    <w:p>
+      <w:pPr>
+        <w:spacing w:after="0"/>
+        <w:rPr>
+          <w:rFonts w:ascii="Google Sans Text" w:eastAsia="Times New Roman" w:hAnsi="Google Sans Text" w:cs="Times New Roman"/>
+          <w:color w:val="000000"/>
+          <w:sz w:val="22"/>
+        </w:rPr>
+      </w:pPr>
+      <w:r>
+        <w:rPr>
+          <w:rFonts w:ascii="Google Sans Text" w:hAnsi="Google Sans Text"/>
+          <w:color w:val="000000"/>
+          <w:sz w:val="22"/>
+        </w:rPr>
+        <w:br w:type="page"/>
       </w:r>
     </w:p>
     <w:p>
@@ -18383,6 +18931,7 @@
       </w:pPr>
       <w:bookmarkStart w:id="62" w:name="_Toc205040677"/>
       <w:r>
+        <w:lastRenderedPageBreak/>
         <w:t>TÀI LIỆU THAM KHẢO</w:t>
       </w:r>
       <w:bookmarkEnd w:id="62"/>
@@ -18413,9 +18962,9 @@
     <w:p/>
     <w:p/>
     <w:sectPr>
-      <w:footerReference w:type="even" r:id="rId22"/>
-      <w:footerReference w:type="default" r:id="rId23"/>
-      <w:footerReference w:type="first" r:id="rId24"/>
+      <w:footerReference w:type="even" r:id="rId27"/>
+      <w:footerReference w:type="default" r:id="rId28"/>
+      <w:footerReference w:type="first" r:id="rId29"/>
       <w:pgSz w:w="12240" w:h="15840"/>
       <w:pgMar w:top="1440" w:right="1440" w:bottom="1440" w:left="1440" w:header="0" w:footer="708" w:gutter="0"/>
       <w:pgNumType w:start="1"/>

</xml_diff>